<commit_message>
formatted, deleted data dictionary and user interface
</commit_message>
<xml_diff>
--- a/Analysis Document Formatted Draft.docx
+++ b/Analysis Document Formatted Draft.docx
@@ -141,12 +141,28 @@
           <w:rFonts w:ascii="Arial" w:hAnsi="Arial" w:cs="Arial"/>
         </w:rPr>
       </w:pPr>
-      <w:r>
-        <w:rPr>
-          <w:rFonts w:ascii="Arial" w:hAnsi="Arial" w:cs="Arial"/>
-        </w:rPr>
-        <w:t>Masoud Milani</w:t>
-      </w:r>
+      <w:proofErr w:type="spellStart"/>
+      <w:r>
+        <w:rPr>
+          <w:rFonts w:ascii="Arial" w:hAnsi="Arial" w:cs="Arial"/>
+        </w:rPr>
+        <w:t>Masoud</w:t>
+      </w:r>
+      <w:proofErr w:type="spellEnd"/>
+      <w:r>
+        <w:rPr>
+          <w:rFonts w:ascii="Arial" w:hAnsi="Arial" w:cs="Arial"/>
+        </w:rPr>
+        <w:t xml:space="preserve"> </w:t>
+      </w:r>
+      <w:proofErr w:type="spellStart"/>
+      <w:r>
+        <w:rPr>
+          <w:rFonts w:ascii="Arial" w:hAnsi="Arial" w:cs="Arial"/>
+        </w:rPr>
+        <w:t>Milani</w:t>
+      </w:r>
+      <w:proofErr w:type="spellEnd"/>
     </w:p>
     <w:p>
       <w:pPr>
@@ -215,8 +231,16 @@
         <w:rPr>
           <w:rFonts w:ascii="Arial" w:hAnsi="Arial" w:cs="Arial"/>
         </w:rPr>
-        <w:t>Johann Henao</w:t>
-      </w:r>
+        <w:t xml:space="preserve">Johann </w:t>
+      </w:r>
+      <w:proofErr w:type="spellStart"/>
+      <w:r>
+        <w:rPr>
+          <w:rFonts w:ascii="Arial" w:hAnsi="Arial" w:cs="Arial"/>
+        </w:rPr>
+        <w:t>Henao</w:t>
+      </w:r>
+      <w:proofErr w:type="spellEnd"/>
     </w:p>
     <w:p>
       <w:pPr>
@@ -229,8 +253,16 @@
         <w:rPr>
           <w:rFonts w:ascii="Arial" w:hAnsi="Arial" w:cs="Arial"/>
         </w:rPr>
-        <w:t>Ariel Cambas</w:t>
-      </w:r>
+        <w:t xml:space="preserve">Ariel </w:t>
+      </w:r>
+      <w:proofErr w:type="spellStart"/>
+      <w:r>
+        <w:rPr>
+          <w:rFonts w:ascii="Arial" w:hAnsi="Arial" w:cs="Arial"/>
+        </w:rPr>
+        <w:t>Cambas</w:t>
+      </w:r>
+      <w:proofErr w:type="spellEnd"/>
     </w:p>
     <w:p>
       <w:pPr>
@@ -321,11 +353,8 @@
               <w:tab w:val="right" w:pos="9962"/>
             </w:tabs>
             <w:rPr>
-              <w:rFonts w:asciiTheme="minorHAnsi" w:eastAsiaTheme="minorEastAsia" w:hAnsiTheme="minorHAnsi" w:cstheme="minorBidi"/>
-              <w:noProof/>
-              <w:sz w:val="22"/>
-              <w:szCs w:val="22"/>
-              <w:lang w:eastAsia="zh-TW" w:bidi="ar-SA"/>
+              <w:rStyle w:val="Hyperlink"/>
+              <w:rFonts w:ascii="Arial" w:hAnsi="Arial" w:cs="Arial"/>
             </w:rPr>
           </w:pPr>
           <w:r>
@@ -337,75 +366,174 @@
           <w:r>
             <w:fldChar w:fldCharType="separate"/>
           </w:r>
-          <w:hyperlink w:anchor="_Toc380497014" w:history="1">
+          <w:hyperlink w:anchor="_Toc380498030" w:history="1">
             <w:r>
               <w:rPr>
                 <w:rStyle w:val="Hyperlink"/>
+                <w:rFonts w:ascii="Arial" w:hAnsi="Arial" w:cs="Arial"/>
                 <w:noProof/>
               </w:rPr>
               <w:t>1.</w:t>
             </w:r>
             <w:r>
               <w:rPr>
-                <w:rFonts w:asciiTheme="minorHAnsi" w:eastAsiaTheme="minorEastAsia" w:hAnsiTheme="minorHAnsi" w:cstheme="minorBidi"/>
-                <w:noProof/>
-                <w:sz w:val="22"/>
-                <w:szCs w:val="22"/>
-                <w:lang w:eastAsia="zh-TW" w:bidi="ar-SA"/>
+                <w:rStyle w:val="Hyperlink"/>
+                <w:rFonts w:ascii="Arial" w:hAnsi="Arial" w:cs="Arial"/>
               </w:rPr>
               <w:tab/>
             </w:r>
             <w:r>
               <w:rPr>
                 <w:rStyle w:val="Hyperlink"/>
+                <w:rFonts w:ascii="Arial" w:hAnsi="Arial" w:cs="Arial"/>
                 <w:noProof/>
               </w:rPr>
               <w:t>Introduction</w:t>
             </w:r>
             <w:r>
               <w:rPr>
-                <w:noProof/>
+                <w:rStyle w:val="Hyperlink"/>
+                <w:rFonts w:ascii="Arial" w:hAnsi="Arial" w:cs="Arial"/>
                 <w:webHidden/>
               </w:rPr>
               <w:tab/>
             </w:r>
             <w:r>
               <w:rPr>
-                <w:noProof/>
+                <w:rStyle w:val="Hyperlink"/>
+                <w:rFonts w:ascii="Arial" w:hAnsi="Arial" w:cs="Arial"/>
                 <w:webHidden/>
               </w:rPr>
               <w:fldChar w:fldCharType="begin"/>
             </w:r>
             <w:r>
               <w:rPr>
-                <w:noProof/>
+                <w:rStyle w:val="Hyperlink"/>
+                <w:rFonts w:ascii="Arial" w:hAnsi="Arial" w:cs="Arial"/>
                 <w:webHidden/>
               </w:rPr>
-              <w:instrText xml:space="preserve"> PAGEREF _Toc380497014 \h </w:instrText>
+              <w:instrText xml:space="preserve"> PAGEREF _Toc380498030 \h </w:instrText>
             </w:r>
             <w:r>
               <w:rPr>
-                <w:noProof/>
+                <w:rStyle w:val="Hyperlink"/>
+                <w:rFonts w:ascii="Arial" w:hAnsi="Arial" w:cs="Arial"/>
                 <w:webHidden/>
               </w:rPr>
             </w:r>
             <w:r>
               <w:rPr>
-                <w:noProof/>
+                <w:rStyle w:val="Hyperlink"/>
+                <w:rFonts w:ascii="Arial" w:hAnsi="Arial" w:cs="Arial"/>
                 <w:webHidden/>
               </w:rPr>
               <w:fldChar w:fldCharType="separate"/>
             </w:r>
             <w:r>
               <w:rPr>
-                <w:noProof/>
+                <w:rStyle w:val="Hyperlink"/>
+                <w:rFonts w:ascii="Arial" w:hAnsi="Arial" w:cs="Arial"/>
                 <w:webHidden/>
               </w:rPr>
               <w:t>3</w:t>
             </w:r>
             <w:r>
               <w:rPr>
+                <w:rStyle w:val="Hyperlink"/>
+                <w:rFonts w:ascii="Arial" w:hAnsi="Arial" w:cs="Arial"/>
+                <w:webHidden/>
+              </w:rPr>
+              <w:fldChar w:fldCharType="end"/>
+            </w:r>
+          </w:hyperlink>
+        </w:p>
+        <w:p>
+          <w:pPr>
+            <w:pStyle w:val="TOC1"/>
+            <w:tabs>
+              <w:tab w:val="left" w:pos="480"/>
+              <w:tab w:val="right" w:pos="9962"/>
+            </w:tabs>
+            <w:rPr>
+              <w:rStyle w:val="Hyperlink"/>
+              <w:rFonts w:ascii="Arial" w:hAnsi="Arial" w:cs="Arial"/>
+            </w:rPr>
+          </w:pPr>
+          <w:hyperlink w:anchor="_Toc380498031" w:history="1">
+            <w:r>
+              <w:rPr>
+                <w:rStyle w:val="Hyperlink"/>
+                <w:rFonts w:ascii="Arial" w:hAnsi="Arial" w:cs="Arial"/>
                 <w:noProof/>
+              </w:rPr>
+              <w:t>2.</w:t>
+            </w:r>
+            <w:r>
+              <w:rPr>
+                <w:rStyle w:val="Hyperlink"/>
+                <w:rFonts w:ascii="Arial" w:hAnsi="Arial" w:cs="Arial"/>
+              </w:rPr>
+              <w:tab/>
+            </w:r>
+            <w:r>
+              <w:rPr>
+                <w:rStyle w:val="Hyperlink"/>
+                <w:rFonts w:ascii="Arial" w:hAnsi="Arial" w:cs="Arial"/>
+                <w:noProof/>
+              </w:rPr>
+              <w:t>Current system</w:t>
+            </w:r>
+            <w:r>
+              <w:rPr>
+                <w:rStyle w:val="Hyperlink"/>
+                <w:rFonts w:ascii="Arial" w:hAnsi="Arial" w:cs="Arial"/>
+                <w:webHidden/>
+              </w:rPr>
+              <w:tab/>
+            </w:r>
+            <w:r>
+              <w:rPr>
+                <w:rStyle w:val="Hyperlink"/>
+                <w:rFonts w:ascii="Arial" w:hAnsi="Arial" w:cs="Arial"/>
+                <w:webHidden/>
+              </w:rPr>
+              <w:fldChar w:fldCharType="begin"/>
+            </w:r>
+            <w:r>
+              <w:rPr>
+                <w:rStyle w:val="Hyperlink"/>
+                <w:rFonts w:ascii="Arial" w:hAnsi="Arial" w:cs="Arial"/>
+                <w:webHidden/>
+              </w:rPr>
+              <w:instrText xml:space="preserve"> PAGEREF _Toc380498031 \h </w:instrText>
+            </w:r>
+            <w:r>
+              <w:rPr>
+                <w:rStyle w:val="Hyperlink"/>
+                <w:rFonts w:ascii="Arial" w:hAnsi="Arial" w:cs="Arial"/>
+                <w:webHidden/>
+              </w:rPr>
+            </w:r>
+            <w:r>
+              <w:rPr>
+                <w:rStyle w:val="Hyperlink"/>
+                <w:rFonts w:ascii="Arial" w:hAnsi="Arial" w:cs="Arial"/>
+                <w:webHidden/>
+              </w:rPr>
+              <w:fldChar w:fldCharType="separate"/>
+            </w:r>
+            <w:r>
+              <w:rPr>
+                <w:rStyle w:val="Hyperlink"/>
+                <w:rFonts w:ascii="Arial" w:hAnsi="Arial" w:cs="Arial"/>
+                <w:webHidden/>
+              </w:rPr>
+              <w:t>3</w:t>
+            </w:r>
+            <w:r>
+              <w:rPr>
+                <w:rStyle w:val="Hyperlink"/>
+                <w:rFonts w:ascii="Arial" w:hAnsi="Arial" w:cs="Arial"/>
                 <w:webHidden/>
               </w:rPr>
               <w:fldChar w:fldCharType="end"/>
@@ -427,97 +555,7 @@
               <w:lang w:eastAsia="zh-TW" w:bidi="ar-SA"/>
             </w:rPr>
           </w:pPr>
-          <w:hyperlink w:anchor="_Toc380497015" w:history="1">
-            <w:r>
-              <w:rPr>
-                <w:rStyle w:val="Hyperlink"/>
-                <w:noProof/>
-              </w:rPr>
-              <w:t>2.</w:t>
-            </w:r>
-            <w:r>
-              <w:rPr>
-                <w:rFonts w:asciiTheme="minorHAnsi" w:eastAsiaTheme="minorEastAsia" w:hAnsiTheme="minorHAnsi" w:cstheme="minorBidi"/>
-                <w:noProof/>
-                <w:sz w:val="22"/>
-                <w:szCs w:val="22"/>
-                <w:lang w:eastAsia="zh-TW" w:bidi="ar-SA"/>
-              </w:rPr>
-              <w:tab/>
-            </w:r>
-            <w:r>
-              <w:rPr>
-                <w:rStyle w:val="Hyperlink"/>
-                <w:noProof/>
-              </w:rPr>
-              <w:t>Current system</w:t>
-            </w:r>
-            <w:r>
-              <w:rPr>
-                <w:noProof/>
-                <w:webHidden/>
-              </w:rPr>
-              <w:tab/>
-            </w:r>
-            <w:r>
-              <w:rPr>
-                <w:noProof/>
-                <w:webHidden/>
-              </w:rPr>
-              <w:fldChar w:fldCharType="begin"/>
-            </w:r>
-            <w:r>
-              <w:rPr>
-                <w:noProof/>
-                <w:webHidden/>
-              </w:rPr>
-              <w:instrText xml:space="preserve"> PAGEREF _Toc380497015 \h </w:instrText>
-            </w:r>
-            <w:r>
-              <w:rPr>
-                <w:noProof/>
-                <w:webHidden/>
-              </w:rPr>
-            </w:r>
-            <w:r>
-              <w:rPr>
-                <w:noProof/>
-                <w:webHidden/>
-              </w:rPr>
-              <w:fldChar w:fldCharType="separate"/>
-            </w:r>
-            <w:r>
-              <w:rPr>
-                <w:noProof/>
-                <w:webHidden/>
-              </w:rPr>
-              <w:t>3</w:t>
-            </w:r>
-            <w:r>
-              <w:rPr>
-                <w:noProof/>
-                <w:webHidden/>
-              </w:rPr>
-              <w:fldChar w:fldCharType="end"/>
-            </w:r>
-          </w:hyperlink>
-        </w:p>
-        <w:p>
-          <w:pPr>
-            <w:pStyle w:val="TOC1"/>
-            <w:tabs>
-              <w:tab w:val="left" w:pos="480"/>
-              <w:tab w:val="right" w:pos="9962"/>
-            </w:tabs>
-            <w:rPr>
-              <w:rFonts w:asciiTheme="minorHAnsi" w:eastAsiaTheme="minorEastAsia" w:hAnsiTheme="minorHAnsi" w:cstheme="minorBidi"/>
-              <w:noProof/>
-              <w:sz w:val="22"/>
-              <w:szCs w:val="22"/>
-              <w:lang w:eastAsia="zh-TW" w:bidi="ar-SA"/>
-            </w:rPr>
-          </w:pPr>
-          <w:hyperlink w:anchor="_Toc380497016" w:history="1">
+          <w:hyperlink w:anchor="_Toc380498032" w:history="1">
             <w:r>
               <w:rPr>
                 <w:rStyle w:val="Hyperlink"/>
@@ -563,7 +601,7 @@
                 <w:noProof/>
                 <w:webHidden/>
               </w:rPr>
-              <w:instrText xml:space="preserve"> PAGEREF _Toc380497016 \h </w:instrText>
+              <w:instrText xml:space="preserve"> PAGEREF _Toc380498032 \h </w:instrText>
             </w:r>
             <w:r>
               <w:rPr>
@@ -593,8 +631,6 @@
               <w:fldChar w:fldCharType="end"/>
             </w:r>
           </w:hyperlink>
-          <w:bookmarkStart w:id="0" w:name="_GoBack"/>
-          <w:bookmarkEnd w:id="0"/>
         </w:p>
         <w:p>
           <w:pPr>
@@ -611,7 +647,7 @@
               <w:lang w:eastAsia="zh-TW" w:bidi="ar-SA"/>
             </w:rPr>
           </w:pPr>
-          <w:hyperlink w:anchor="_Toc380497017" w:history="1">
+          <w:hyperlink w:anchor="_Toc380498033" w:history="1">
             <w:r>
               <w:rPr>
                 <w:rStyle w:val="Hyperlink"/>
@@ -657,7 +693,7 @@
                 <w:noProof/>
                 <w:webHidden/>
               </w:rPr>
-              <w:instrText xml:space="preserve"> PAGEREF _Toc380497017 \h </w:instrText>
+              <w:instrText xml:space="preserve"> PAGEREF _Toc380498033 \h </w:instrText>
             </w:r>
             <w:r>
               <w:rPr>
@@ -703,7 +739,7 @@
               <w:lang w:eastAsia="zh-TW" w:bidi="ar-SA"/>
             </w:rPr>
           </w:pPr>
-          <w:hyperlink w:anchor="_Toc380497018" w:history="1">
+          <w:hyperlink w:anchor="_Toc380498034" w:history="1">
             <w:r>
               <w:rPr>
                 <w:rStyle w:val="Hyperlink"/>
@@ -749,7 +785,7 @@
                 <w:noProof/>
                 <w:webHidden/>
               </w:rPr>
-              <w:instrText xml:space="preserve"> PAGEREF _Toc380497018 \h </w:instrText>
+              <w:instrText xml:space="preserve"> PAGEREF _Toc380498034 \h </w:instrText>
             </w:r>
             <w:r>
               <w:rPr>
@@ -795,7 +831,7 @@
               <w:lang w:eastAsia="zh-TW" w:bidi="ar-SA"/>
             </w:rPr>
           </w:pPr>
-          <w:hyperlink w:anchor="_Toc380497019" w:history="1">
+          <w:hyperlink w:anchor="_Toc380498035" w:history="1">
             <w:r>
               <w:rPr>
                 <w:rStyle w:val="Hyperlink"/>
@@ -841,7 +877,7 @@
                 <w:noProof/>
                 <w:webHidden/>
               </w:rPr>
-              <w:instrText xml:space="preserve"> PAGEREF _Toc380497019 \h </w:instrText>
+              <w:instrText xml:space="preserve"> PAGEREF _Toc380498035 \h </w:instrText>
             </w:r>
             <w:r>
               <w:rPr>
@@ -887,7 +923,7 @@
               <w:lang w:eastAsia="zh-TW" w:bidi="ar-SA"/>
             </w:rPr>
           </w:pPr>
-          <w:hyperlink w:anchor="_Toc380497020" w:history="1">
+          <w:hyperlink w:anchor="_Toc380498036" w:history="1">
             <w:r>
               <w:rPr>
                 <w:rStyle w:val="Hyperlink"/>
@@ -933,7 +969,7 @@
                 <w:noProof/>
                 <w:webHidden/>
               </w:rPr>
-              <w:instrText xml:space="preserve"> PAGEREF _Toc380497020 \h </w:instrText>
+              <w:instrText xml:space="preserve"> PAGEREF _Toc380498036 \h </w:instrText>
             </w:r>
             <w:r>
               <w:rPr>
@@ -979,7 +1015,7 @@
               <w:lang w:eastAsia="zh-TW" w:bidi="ar-SA"/>
             </w:rPr>
           </w:pPr>
-          <w:hyperlink w:anchor="_Toc380497021" w:history="1">
+          <w:hyperlink w:anchor="_Toc380498037" w:history="1">
             <w:r>
               <w:rPr>
                 <w:rStyle w:val="Hyperlink"/>
@@ -1025,7 +1061,7 @@
                 <w:noProof/>
                 <w:webHidden/>
               </w:rPr>
-              <w:instrText xml:space="preserve"> PAGEREF _Toc380497021 \h </w:instrText>
+              <w:instrText xml:space="preserve"> PAGEREF _Toc380498037 \h </w:instrText>
             </w:r>
             <w:r>
               <w:rPr>
@@ -1070,7 +1106,7 @@
               <w:lang w:eastAsia="zh-TW" w:bidi="ar-SA"/>
             </w:rPr>
           </w:pPr>
-          <w:hyperlink w:anchor="_Toc380497022" w:history="1">
+          <w:hyperlink w:anchor="_Toc380498038" w:history="1">
             <w:r>
               <w:rPr>
                 <w:rStyle w:val="Hyperlink"/>
@@ -1098,7 +1134,7 @@
                 <w:noProof/>
                 <w:webHidden/>
               </w:rPr>
-              <w:instrText xml:space="preserve"> PAGEREF _Toc380497022 \h </w:instrText>
+              <w:instrText xml:space="preserve"> PAGEREF _Toc380498038 \h </w:instrText>
             </w:r>
             <w:r>
               <w:rPr>
@@ -1143,7 +1179,7 @@
               <w:lang w:eastAsia="zh-TW" w:bidi="ar-SA"/>
             </w:rPr>
           </w:pPr>
-          <w:hyperlink w:anchor="_Toc380497023" w:history="1">
+          <w:hyperlink w:anchor="_Toc380498039" w:history="1">
             <w:r>
               <w:rPr>
                 <w:rStyle w:val="Hyperlink"/>
@@ -1171,7 +1207,7 @@
                 <w:noProof/>
                 <w:webHidden/>
               </w:rPr>
-              <w:instrText xml:space="preserve"> PAGEREF _Toc380497023 \h </w:instrText>
+              <w:instrText xml:space="preserve"> PAGEREF _Toc380498039 \h </w:instrText>
             </w:r>
             <w:r>
               <w:rPr>
@@ -1191,7 +1227,7 @@
                 <w:noProof/>
                 <w:webHidden/>
               </w:rPr>
-              <w:t>11</w:t>
+              <w:t>12</w:t>
             </w:r>
             <w:r>
               <w:rPr>
@@ -1216,7 +1252,7 @@
               <w:lang w:eastAsia="zh-TW" w:bidi="ar-SA"/>
             </w:rPr>
           </w:pPr>
-          <w:hyperlink w:anchor="_Toc380497024" w:history="1">
+          <w:hyperlink w:anchor="_Toc380498040" w:history="1">
             <w:r>
               <w:rPr>
                 <w:rStyle w:val="Hyperlink"/>
@@ -1244,7 +1280,7 @@
                 <w:noProof/>
                 <w:webHidden/>
               </w:rPr>
-              <w:instrText xml:space="preserve"> PAGEREF _Toc380497024 \h </w:instrText>
+              <w:instrText xml:space="preserve"> PAGEREF _Toc380498040 \h </w:instrText>
             </w:r>
             <w:r>
               <w:rPr>
@@ -1264,7 +1300,7 @@
                 <w:noProof/>
                 <w:webHidden/>
               </w:rPr>
-              <w:t>18</w:t>
+              <w:t>19</w:t>
             </w:r>
             <w:r>
               <w:rPr>
@@ -1289,7 +1325,7 @@
               <w:lang w:eastAsia="zh-TW" w:bidi="ar-SA"/>
             </w:rPr>
           </w:pPr>
-          <w:hyperlink w:anchor="_Toc380497025" w:history="1">
+          <w:hyperlink w:anchor="_Toc380498041" w:history="1">
             <w:r>
               <w:rPr>
                 <w:rStyle w:val="Hyperlink"/>
@@ -1317,7 +1353,7 @@
                 <w:noProof/>
                 <w:webHidden/>
               </w:rPr>
-              <w:instrText xml:space="preserve"> PAGEREF _Toc380497025 \h </w:instrText>
+              <w:instrText xml:space="preserve"> PAGEREF _Toc380498041 \h </w:instrText>
             </w:r>
             <w:r>
               <w:rPr>
@@ -1337,152 +1373,7 @@
                 <w:noProof/>
                 <w:webHidden/>
               </w:rPr>
-              <w:t>25</w:t>
-            </w:r>
-            <w:r>
-              <w:rPr>
-                <w:noProof/>
-                <w:webHidden/>
-              </w:rPr>
-              <w:fldChar w:fldCharType="end"/>
-            </w:r>
-          </w:hyperlink>
-        </w:p>
-        <w:p>
-          <w:pPr>
-            <w:pStyle w:val="TOC3"/>
-            <w:tabs>
-              <w:tab w:val="right" w:pos="9962"/>
-            </w:tabs>
-            <w:rPr>
-              <w:rFonts w:asciiTheme="minorHAnsi" w:eastAsiaTheme="minorEastAsia" w:hAnsiTheme="minorHAnsi" w:cstheme="minorBidi"/>
-              <w:noProof/>
-              <w:sz w:val="22"/>
-              <w:szCs w:val="22"/>
-              <w:lang w:eastAsia="zh-TW" w:bidi="ar-SA"/>
-            </w:rPr>
-          </w:pPr>
-          <w:hyperlink w:anchor="_Toc380497026" w:history="1">
-            <w:r>
-              <w:rPr>
-                <w:rStyle w:val="Hyperlink"/>
-                <w:noProof/>
-              </w:rPr>
-              <w:t>3.5.5 User interface</w:t>
-            </w:r>
-            <w:r>
-              <w:rPr>
-                <w:noProof/>
-                <w:webHidden/>
-              </w:rPr>
-              <w:tab/>
-            </w:r>
-            <w:r>
-              <w:rPr>
-                <w:noProof/>
-                <w:webHidden/>
-              </w:rPr>
-              <w:fldChar w:fldCharType="begin"/>
-            </w:r>
-            <w:r>
-              <w:rPr>
-                <w:noProof/>
-                <w:webHidden/>
-              </w:rPr>
-              <w:instrText xml:space="preserve"> PAGEREF _Toc380497026 \h </w:instrText>
-            </w:r>
-            <w:r>
-              <w:rPr>
-                <w:noProof/>
-                <w:webHidden/>
-              </w:rPr>
-            </w:r>
-            <w:r>
-              <w:rPr>
-                <w:noProof/>
-                <w:webHidden/>
-              </w:rPr>
-              <w:fldChar w:fldCharType="separate"/>
-            </w:r>
-            <w:r>
-              <w:rPr>
-                <w:noProof/>
-                <w:webHidden/>
-              </w:rPr>
-              <w:t>29</w:t>
-            </w:r>
-            <w:r>
-              <w:rPr>
-                <w:noProof/>
-                <w:webHidden/>
-              </w:rPr>
-              <w:fldChar w:fldCharType="end"/>
-            </w:r>
-          </w:hyperlink>
-        </w:p>
-        <w:p>
-          <w:pPr>
-            <w:pStyle w:val="TOC1"/>
-            <w:tabs>
-              <w:tab w:val="right" w:pos="9962"/>
-            </w:tabs>
-            <w:rPr>
-              <w:rFonts w:asciiTheme="minorHAnsi" w:eastAsiaTheme="minorEastAsia" w:hAnsiTheme="minorHAnsi" w:cstheme="minorBidi"/>
-              <w:noProof/>
-              <w:sz w:val="22"/>
-              <w:szCs w:val="22"/>
-              <w:lang w:eastAsia="zh-TW" w:bidi="ar-SA"/>
-            </w:rPr>
-          </w:pPr>
-          <w:hyperlink w:anchor="_Toc380497027" w:history="1">
-            <w:r>
-              <w:rPr>
-                <w:rStyle w:val="Hyperlink"/>
-                <w:rFonts w:ascii="Arial" w:hAnsi="Arial" w:cs="Arial"/>
-                <w:noProof/>
-              </w:rPr>
-              <w:t>4. Glossary</w:t>
-            </w:r>
-            <w:r>
-              <w:rPr>
-                <w:noProof/>
-                <w:webHidden/>
-              </w:rPr>
-              <w:tab/>
-            </w:r>
-            <w:r>
-              <w:rPr>
-                <w:noProof/>
-                <w:webHidden/>
-              </w:rPr>
-              <w:fldChar w:fldCharType="begin"/>
-            </w:r>
-            <w:r>
-              <w:rPr>
-                <w:noProof/>
-                <w:webHidden/>
-              </w:rPr>
-              <w:instrText xml:space="preserve"> PAGEREF _Toc380497027 \h </w:instrText>
-            </w:r>
-            <w:r>
-              <w:rPr>
-                <w:noProof/>
-                <w:webHidden/>
-              </w:rPr>
-            </w:r>
-            <w:r>
-              <w:rPr>
-                <w:noProof/>
-                <w:webHidden/>
-              </w:rPr>
-              <w:fldChar w:fldCharType="separate"/>
-            </w:r>
-            <w:r>
-              <w:rPr>
-                <w:noProof/>
-                <w:webHidden/>
-              </w:rPr>
-              <w:t>29</w:t>
+              <w:t>26</w:t>
             </w:r>
             <w:r>
               <w:rPr>
@@ -1512,7 +1403,7 @@
       <w:r>
         <w:br w:type="page"/>
       </w:r>
-      <w:bookmarkStart w:id="1" w:name="_Toc380497014"/>
+      <w:bookmarkStart w:id="0" w:name="_Toc380498030"/>
       <w:r>
         <w:lastRenderedPageBreak/>
         <w:t>1.</w:t>
@@ -1521,7 +1412,7 @@
         <w:tab/>
         <w:t>Introduction</w:t>
       </w:r>
-      <w:bookmarkEnd w:id="1"/>
+      <w:bookmarkEnd w:id="0"/>
     </w:p>
     <w:p>
       <w:pPr>
@@ -1626,7 +1517,7 @@
       <w:pPr>
         <w:pStyle w:val="Heading1"/>
       </w:pPr>
-      <w:bookmarkStart w:id="2" w:name="_Toc380497015"/>
+      <w:bookmarkStart w:id="1" w:name="_Toc380498031"/>
       <w:r>
         <w:t>2.</w:t>
       </w:r>
@@ -1634,7 +1525,7 @@
         <w:tab/>
         <w:t>Current system</w:t>
       </w:r>
-      <w:bookmarkEnd w:id="2"/>
+      <w:bookmarkEnd w:id="1"/>
     </w:p>
     <w:p>
       <w:pPr>
@@ -1711,7 +1602,7 @@
           <w:rFonts w:ascii="Arial" w:hAnsi="Arial" w:cs="Arial"/>
         </w:rPr>
       </w:pPr>
-      <w:bookmarkStart w:id="3" w:name="_Toc380497016"/>
+      <w:bookmarkStart w:id="2" w:name="_Toc380498032"/>
       <w:r>
         <w:rPr>
           <w:rFonts w:ascii="Arial" w:hAnsi="Arial" w:cs="Arial"/>
@@ -1725,7 +1616,7 @@
         <w:tab/>
         <w:t>Proposed system</w:t>
       </w:r>
-      <w:bookmarkEnd w:id="3"/>
+      <w:bookmarkEnd w:id="2"/>
     </w:p>
     <w:p>
       <w:pPr>
@@ -1753,7 +1644,7 @@
         </w:rPr>
         <w:tab/>
       </w:r>
-      <w:bookmarkStart w:id="4" w:name="_Toc380497017"/>
+      <w:bookmarkStart w:id="3" w:name="_Toc380498033"/>
       <w:r>
         <w:rPr>
           <w:rFonts w:ascii="Arial" w:hAnsi="Arial" w:cs="Arial"/>
@@ -1767,7 +1658,7 @@
         <w:tab/>
         <w:t>Overview</w:t>
       </w:r>
-      <w:bookmarkEnd w:id="4"/>
+      <w:bookmarkEnd w:id="3"/>
     </w:p>
     <w:p>
       <w:pPr>
@@ -1817,13 +1708,41 @@
         <w:rPr>
           <w:rFonts w:ascii="Arial" w:hAnsi="Arial" w:cs="Arial"/>
         </w:rPr>
-        <w:t>Different development technologies will be used to implement this solution such as PHP, java script, java servlets, java jsps to name a few.  The development collabora</w:t>
-      </w:r>
-      <w:r>
-        <w:rPr>
-          <w:rFonts w:ascii="Arial" w:hAnsi="Arial" w:cs="Arial"/>
-        </w:rPr>
-        <w:t xml:space="preserve">tion of choice will be github. </w:t>
+        <w:t xml:space="preserve">Different development technologies will be used to implement this solution such as PHP, java script, java servlets, java </w:t>
+      </w:r>
+      <w:proofErr w:type="spellStart"/>
+      <w:r>
+        <w:rPr>
+          <w:rFonts w:ascii="Arial" w:hAnsi="Arial" w:cs="Arial"/>
+        </w:rPr>
+        <w:t>jsps</w:t>
+      </w:r>
+      <w:proofErr w:type="spellEnd"/>
+      <w:r>
+        <w:rPr>
+          <w:rFonts w:ascii="Arial" w:hAnsi="Arial" w:cs="Arial"/>
+        </w:rPr>
+        <w:t xml:space="preserve"> to name a few.  The development collabora</w:t>
+      </w:r>
+      <w:r>
+        <w:rPr>
+          <w:rFonts w:ascii="Arial" w:hAnsi="Arial" w:cs="Arial"/>
+        </w:rPr>
+        <w:t xml:space="preserve">tion of choice will be </w:t>
+      </w:r>
+      <w:proofErr w:type="spellStart"/>
+      <w:r>
+        <w:rPr>
+          <w:rFonts w:ascii="Arial" w:hAnsi="Arial" w:cs="Arial"/>
+        </w:rPr>
+        <w:t>github</w:t>
+      </w:r>
+      <w:proofErr w:type="spellEnd"/>
+      <w:r>
+        <w:rPr>
+          <w:rFonts w:ascii="Arial" w:hAnsi="Arial" w:cs="Arial"/>
+        </w:rPr>
+        <w:t xml:space="preserve">. </w:t>
       </w:r>
       <w:r>
         <w:rPr>
@@ -1872,7 +1791,7 @@
           <v:shape id="_x0000_i1025" type="#_x0000_t75" style="width:498pt;height:366.75pt" o:ole="">
             <v:imagedata r:id="rId9" o:title=""/>
           </v:shape>
-          <o:OLEObject Type="Embed" ProgID="SmartDraw.2" ShapeID="_x0000_i1025" DrawAspect="Content" ObjectID="_1454238869" r:id="rId10"/>
+          <o:OLEObject Type="Embed" ProgID="SmartDraw.2" ShapeID="_x0000_i1025" DrawAspect="Content" ObjectID="_1454240021" r:id="rId10"/>
         </w:object>
       </w:r>
     </w:p>
@@ -1890,7 +1809,7 @@
           <v:shape id="_x0000_i1026" type="#_x0000_t75" style="width:494.25pt;height:678pt" o:ole="">
             <v:imagedata r:id="rId11" o:title=""/>
           </v:shape>
-          <o:OLEObject Type="Embed" ProgID="SmartDraw.2" ShapeID="_x0000_i1026" DrawAspect="Content" ObjectID="_1454238870" r:id="rId12"/>
+          <o:OLEObject Type="Embed" ProgID="SmartDraw.2" ShapeID="_x0000_i1026" DrawAspect="Content" ObjectID="_1454240022" r:id="rId12"/>
         </w:object>
       </w:r>
     </w:p>
@@ -1908,7 +1827,7 @@
         <w:lastRenderedPageBreak/>
         <w:tab/>
       </w:r>
-      <w:bookmarkStart w:id="5" w:name="_Toc380497018"/>
+      <w:bookmarkStart w:id="4" w:name="_Toc380498034"/>
       <w:r>
         <w:rPr>
           <w:rFonts w:ascii="Arial" w:hAnsi="Arial" w:cs="Arial"/>
@@ -1922,7 +1841,7 @@
         <w:tab/>
         <w:t>Functional requirements</w:t>
       </w:r>
-      <w:bookmarkEnd w:id="5"/>
+      <w:bookmarkEnd w:id="4"/>
     </w:p>
     <w:p>
       <w:pPr>
@@ -1984,7 +1903,21 @@
         <w:rPr>
           <w:rFonts w:ascii="Arial" w:hAnsi="Arial" w:cs="Arial"/>
         </w:rPr>
-        <w:t xml:space="preserve">4 - The system shall allow the user to request a more detailed car information per car within the search results from functional requirement 3, which will return a page with pictures of the car, basic car information and additional notes.  </w:t>
+        <w:t xml:space="preserve">4 - The system shall allow the user to request </w:t>
+      </w:r>
+      <w:proofErr w:type="gramStart"/>
+      <w:r>
+        <w:rPr>
+          <w:rFonts w:ascii="Arial" w:hAnsi="Arial" w:cs="Arial"/>
+        </w:rPr>
+        <w:t>a more</w:t>
+      </w:r>
+      <w:proofErr w:type="gramEnd"/>
+      <w:r>
+        <w:rPr>
+          <w:rFonts w:ascii="Arial" w:hAnsi="Arial" w:cs="Arial"/>
+        </w:rPr>
+        <w:t xml:space="preserve"> detailed car information per car within the search results from functional requirement 3, which will return a page with pictures of the car, basic car information and additional notes.  </w:t>
       </w:r>
     </w:p>
     <w:p>
@@ -2147,7 +2080,7 @@
         </w:rPr>
         <w:tab/>
       </w:r>
-      <w:bookmarkStart w:id="6" w:name="_Toc380497019"/>
+      <w:bookmarkStart w:id="5" w:name="_Toc380498035"/>
       <w:r>
         <w:rPr>
           <w:rFonts w:ascii="Arial" w:hAnsi="Arial" w:cs="Arial"/>
@@ -2161,7 +2094,7 @@
         <w:tab/>
         <w:t>Nonfunctional requirements</w:t>
       </w:r>
-      <w:bookmarkEnd w:id="6"/>
+      <w:bookmarkEnd w:id="5"/>
     </w:p>
     <w:p>
       <w:pPr>
@@ -2332,8 +2265,16 @@
         <w:rPr>
           <w:rFonts w:ascii="Arial" w:hAnsi="Arial" w:cs="Arial"/>
         </w:rPr>
-        <w:t>Very portable since every device (i.e.: Smartphone or Tablet) with a browser will be able to access the Sunshine Online Car Dealer System .</w:t>
-      </w:r>
+        <w:t xml:space="preserve">Very portable since every device (i.e.: Smartphone or Tablet) with a browser will be able to access the Sunshine Online Car Dealer </w:t>
+      </w:r>
+      <w:proofErr w:type="gramStart"/>
+      <w:r>
+        <w:rPr>
+          <w:rFonts w:ascii="Arial" w:hAnsi="Arial" w:cs="Arial"/>
+        </w:rPr>
+        <w:t>System .</w:t>
+      </w:r>
+      <w:proofErr w:type="gramEnd"/>
     </w:p>
     <w:p>
       <w:pPr>
@@ -2369,7 +2310,7 @@
         </w:rPr>
         <w:tab/>
       </w:r>
-      <w:bookmarkStart w:id="7" w:name="_Toc380497020"/>
+      <w:bookmarkStart w:id="6" w:name="_Toc380498036"/>
       <w:r>
         <w:rPr>
           <w:rFonts w:ascii="Arial" w:hAnsi="Arial" w:cs="Arial"/>
@@ -2383,7 +2324,7 @@
         <w:tab/>
         <w:t>Constraints (“Pseudo requirements”)</w:t>
       </w:r>
-      <w:bookmarkEnd w:id="7"/>
+      <w:bookmarkEnd w:id="6"/>
     </w:p>
     <w:p>
       <w:pPr>
@@ -2554,7 +2495,7 @@
         <w:lastRenderedPageBreak/>
         <w:tab/>
       </w:r>
-      <w:bookmarkStart w:id="8" w:name="_Toc380497021"/>
+      <w:bookmarkStart w:id="7" w:name="_Toc380498037"/>
       <w:r>
         <w:rPr>
           <w:rFonts w:ascii="Arial" w:hAnsi="Arial" w:cs="Arial"/>
@@ -2568,7 +2509,7 @@
         <w:tab/>
         <w:t>System models</w:t>
       </w:r>
-      <w:bookmarkEnd w:id="8"/>
+      <w:bookmarkEnd w:id="7"/>
     </w:p>
     <w:p>
       <w:pPr>
@@ -2590,7 +2531,7 @@
           <v:shape id="_x0000_i1027" type="#_x0000_t75" style="width:498pt;height:282.75pt" o:ole="">
             <v:imagedata r:id="rId13" o:title=""/>
           </v:shape>
-          <o:OLEObject Type="Embed" ProgID="SmartDraw.2" ShapeID="_x0000_i1027" DrawAspect="Content" ObjectID="_1454238871" r:id="rId14"/>
+          <o:OLEObject Type="Embed" ProgID="SmartDraw.2" ShapeID="_x0000_i1027" DrawAspect="Content" ObjectID="_1454240023" r:id="rId14"/>
         </w:object>
       </w:r>
     </w:p>
@@ -2628,14 +2569,14 @@
         </w:rPr>
         <w:tab/>
       </w:r>
-      <w:bookmarkStart w:id="9" w:name="_Toc380497022"/>
+      <w:bookmarkStart w:id="8" w:name="_Toc380498038"/>
       <w:r>
         <w:rPr>
           <w:rFonts w:ascii="Arial" w:hAnsi="Arial" w:cs="Arial"/>
         </w:rPr>
         <w:t>3.5.1 Scenarios</w:t>
       </w:r>
-      <w:bookmarkEnd w:id="9"/>
+      <w:bookmarkEnd w:id="8"/>
     </w:p>
     <w:p>
       <w:pPr>
@@ -3287,11 +3228,28 @@
           <w:b/>
         </w:rPr>
       </w:pPr>
-      <w:r>
-        <w:rPr>
-          <w:rFonts w:ascii="Arial" w:hAnsi="Arial" w:cs="Arial"/>
-          <w:b/>
-        </w:rPr>
+    </w:p>
+    <w:p>
+      <w:pPr>
+        <w:rPr>
+          <w:rFonts w:ascii="Arial" w:hAnsi="Arial" w:cs="Arial"/>
+          <w:b/>
+        </w:rPr>
+      </w:pPr>
+    </w:p>
+    <w:p>
+      <w:pPr>
+        <w:rPr>
+          <w:rFonts w:ascii="Arial" w:hAnsi="Arial" w:cs="Arial"/>
+          <w:b/>
+        </w:rPr>
+      </w:pPr>
+      <w:r>
+        <w:rPr>
+          <w:rFonts w:ascii="Arial" w:hAnsi="Arial" w:cs="Arial"/>
+          <w:b/>
+        </w:rPr>
+        <w:lastRenderedPageBreak/>
         <w:t>Scenario 10</w:t>
       </w:r>
       <w:r>
@@ -3304,161 +3262,343 @@
     </w:p>
     <w:p>
       <w:pPr>
-        <w:rPr>
-          <w:rFonts w:ascii="Arial" w:hAnsi="Arial" w:cs="Arial"/>
-          <w:b/>
-        </w:rPr>
-      </w:pPr>
-    </w:p>
-    <w:p>
-      <w:pPr>
-        <w:rPr>
-          <w:rFonts w:ascii="Arial" w:hAnsi="Arial" w:cs="Arial"/>
-          <w:b/>
-        </w:rPr>
-      </w:pPr>
-      <w:r>
-        <w:rPr>
-          <w:rFonts w:ascii="Arial" w:hAnsi="Arial" w:cs="Arial"/>
-          <w:b/>
+        <w:ind w:left="720"/>
+        <w:rPr>
+          <w:rFonts w:ascii="Arial" w:hAnsi="Arial" w:cs="Arial"/>
+        </w:rPr>
+      </w:pPr>
+      <w:r>
+        <w:rPr>
+          <w:rFonts w:ascii="Arial" w:hAnsi="Arial" w:cs="Arial" w:hint="eastAsia"/>
+        </w:rPr>
+        <w:t xml:space="preserve">Ariel is an administrator user for Sunshine Online Car Dealer.  Ariel is asked by one of the car dealer managers to print out a sales report for current month.  Ariel opens up a web browser and goes to the Sunshine Online Car Dealer website home page.  There Ariel clicks on login/register.  At the login/register page Ariel enters his administrator login credentials and clicks on login.  The web server receives the request and checks the login credentials against the database server.  After a successful authentication the web server responds by redirecting Ariel to the Administrator home page.  There Ariel clicks on the </w:t>
+      </w:r>
+      <w:r>
+        <w:rPr>
+          <w:rFonts w:ascii="Arial" w:hAnsi="Arial" w:cs="Arial" w:hint="eastAsia"/>
+        </w:rPr>
+        <w:t>“</w:t>
+      </w:r>
+      <w:r>
+        <w:rPr>
+          <w:rFonts w:ascii="Arial" w:hAnsi="Arial" w:cs="Arial" w:hint="eastAsia"/>
+        </w:rPr>
+        <w:t>Generate Reports</w:t>
+      </w:r>
+      <w:r>
+        <w:rPr>
+          <w:rFonts w:ascii="Arial" w:hAnsi="Arial" w:cs="Arial" w:hint="eastAsia"/>
+        </w:rPr>
+        <w:t>”</w:t>
+      </w:r>
+      <w:r>
+        <w:rPr>
+          <w:rFonts w:ascii="Arial" w:hAnsi="Arial" w:cs="Arial" w:hint="eastAsia"/>
+        </w:rPr>
+        <w:t xml:space="preserve"> button.  Ariel is taken to the </w:t>
+      </w:r>
+      <w:r>
+        <w:rPr>
+          <w:rFonts w:ascii="Arial" w:hAnsi="Arial" w:cs="Arial" w:hint="eastAsia"/>
+        </w:rPr>
+        <w:t>“</w:t>
+      </w:r>
+      <w:r>
+        <w:rPr>
+          <w:rFonts w:ascii="Arial" w:hAnsi="Arial" w:cs="Arial" w:hint="eastAsia"/>
+        </w:rPr>
+        <w:t>Reports</w:t>
+      </w:r>
+      <w:r>
+        <w:rPr>
+          <w:rFonts w:ascii="Arial" w:hAnsi="Arial" w:cs="Arial" w:hint="eastAsia"/>
+        </w:rPr>
+        <w:t>”</w:t>
+      </w:r>
+      <w:r>
+        <w:rPr>
+          <w:rFonts w:ascii="Arial" w:hAnsi="Arial" w:cs="Arial" w:hint="eastAsia"/>
+        </w:rPr>
+        <w:t xml:space="preserve"> page and there he clicks on </w:t>
+      </w:r>
+      <w:r>
+        <w:rPr>
+          <w:rFonts w:ascii="Arial" w:hAnsi="Arial" w:cs="Arial" w:hint="eastAsia"/>
+        </w:rPr>
+        <w:t>“</w:t>
+      </w:r>
+      <w:r>
+        <w:rPr>
+          <w:rFonts w:ascii="Arial" w:hAnsi="Arial" w:cs="Arial" w:hint="eastAsia"/>
+        </w:rPr>
+        <w:t>Generate Sales Reports</w:t>
+      </w:r>
+      <w:r>
+        <w:rPr>
+          <w:rFonts w:ascii="Arial" w:hAnsi="Arial" w:cs="Arial" w:hint="eastAsia"/>
+        </w:rPr>
+        <w:t>”</w:t>
+      </w:r>
+      <w:r>
+        <w:rPr>
+          <w:rFonts w:ascii="Arial" w:hAnsi="Arial" w:cs="Arial" w:hint="eastAsia"/>
+        </w:rPr>
+        <w:t xml:space="preserve">.  Ariel is taken to the </w:t>
+      </w:r>
+      <w:r>
+        <w:rPr>
+          <w:rFonts w:ascii="Arial" w:hAnsi="Arial" w:cs="Arial" w:hint="eastAsia"/>
+        </w:rPr>
+        <w:t>“</w:t>
+      </w:r>
+      <w:r>
+        <w:rPr>
+          <w:rFonts w:ascii="Arial" w:hAnsi="Arial" w:cs="Arial" w:hint="eastAsia"/>
+        </w:rPr>
+        <w:t>Sales Reports</w:t>
+      </w:r>
+      <w:r>
+        <w:rPr>
+          <w:rFonts w:ascii="Arial" w:hAnsi="Arial" w:cs="Arial" w:hint="eastAsia"/>
+        </w:rPr>
+        <w:t>”</w:t>
+      </w:r>
+      <w:r>
+        <w:rPr>
+          <w:rFonts w:ascii="Arial" w:hAnsi="Arial" w:cs="Arial" w:hint="eastAsia"/>
+        </w:rPr>
+        <w:t xml:space="preserve"> web page and he enters the desired date range and finally clicks on </w:t>
+      </w:r>
+      <w:r>
+        <w:rPr>
+          <w:rFonts w:ascii="Arial" w:hAnsi="Arial" w:cs="Arial" w:hint="eastAsia"/>
+        </w:rPr>
+        <w:t>“</w:t>
+      </w:r>
+      <w:r>
+        <w:rPr>
+          <w:rFonts w:ascii="Arial" w:hAnsi="Arial" w:cs="Arial" w:hint="eastAsia"/>
+        </w:rPr>
+        <w:t>Generate Report</w:t>
+      </w:r>
+      <w:r>
+        <w:rPr>
+          <w:rFonts w:ascii="Arial" w:hAnsi="Arial" w:cs="Arial" w:hint="eastAsia"/>
+        </w:rPr>
+        <w:t>”</w:t>
+      </w:r>
+      <w:r>
+        <w:rPr>
+          <w:rFonts w:ascii="Arial" w:hAnsi="Arial" w:cs="Arial" w:hint="eastAsia"/>
+        </w:rPr>
+        <w:t>.  The system responds back with a web page with the sales report information for the date range selected.</w:t>
+      </w:r>
+    </w:p>
+    <w:p>
+      <w:pPr>
+        <w:rPr>
+          <w:rFonts w:ascii="Arial" w:hAnsi="Arial" w:cs="Arial"/>
+          <w:b/>
+        </w:rPr>
+      </w:pPr>
+    </w:p>
+    <w:p>
+      <w:pPr>
+        <w:rPr>
+          <w:rFonts w:ascii="Arial" w:hAnsi="Arial" w:cs="Arial"/>
+          <w:b/>
+        </w:rPr>
+      </w:pPr>
+      <w:r>
+        <w:rPr>
+          <w:rFonts w:ascii="Arial" w:hAnsi="Arial" w:cs="Arial"/>
+          <w:b/>
+        </w:rPr>
+        <w:t>Scenario 11</w:t>
+      </w:r>
+      <w:r>
+        <w:rPr>
+          <w:rFonts w:ascii="Arial" w:hAnsi="Arial" w:cs="Arial"/>
+          <w:b/>
+        </w:rPr>
+        <w:t>: Reset forgotten password</w:t>
+      </w:r>
+    </w:p>
+    <w:p>
+      <w:pPr>
+        <w:ind w:left="720"/>
+        <w:rPr>
+          <w:rFonts w:ascii="Arial" w:hAnsi="Arial" w:cs="Arial"/>
+        </w:rPr>
+      </w:pPr>
+      <w:r>
+        <w:rPr>
+          <w:rFonts w:ascii="Arial" w:hAnsi="Arial" w:cs="Arial" w:hint="eastAsia"/>
+        </w:rPr>
+        <w:t xml:space="preserve">Johann is a regular registered user in the Sunshine Online Car Dealer website.  Johann has forgotten his password so he goes to the Sunshine Online Car Dealer website home page and clicks on Login/Register.  At the Login/Register page, Johann clicks on the </w:t>
+      </w:r>
+      <w:r>
+        <w:rPr>
+          <w:rFonts w:ascii="Arial" w:hAnsi="Arial" w:cs="Arial" w:hint="eastAsia"/>
+        </w:rPr>
+        <w:t>“</w:t>
+      </w:r>
+      <w:r>
+        <w:rPr>
+          <w:rFonts w:ascii="Arial" w:hAnsi="Arial" w:cs="Arial" w:hint="eastAsia"/>
+        </w:rPr>
+        <w:t>Forgot Password</w:t>
+      </w:r>
+      <w:r>
+        <w:rPr>
+          <w:rFonts w:ascii="Arial" w:hAnsi="Arial" w:cs="Arial" w:hint="eastAsia"/>
+        </w:rPr>
+        <w:t>”</w:t>
+      </w:r>
+      <w:r>
+        <w:rPr>
+          <w:rFonts w:ascii="Arial" w:hAnsi="Arial" w:cs="Arial" w:hint="eastAsia"/>
+        </w:rPr>
+        <w:t xml:space="preserve"> link.  The </w:t>
+      </w:r>
+      <w:r>
+        <w:rPr>
+          <w:rFonts w:ascii="Arial" w:hAnsi="Arial" w:cs="Arial"/>
+        </w:rPr>
+        <w:t>systems display</w:t>
+      </w:r>
+      <w:r>
+        <w:rPr>
+          <w:rFonts w:ascii="Arial" w:hAnsi="Arial" w:cs="Arial" w:hint="eastAsia"/>
+        </w:rPr>
+        <w:t xml:space="preserve"> to Johann the Forgot Password web page where he can enter his email user id which is the email he registered with and then clicks </w:t>
+      </w:r>
+      <w:r>
+        <w:rPr>
+          <w:rFonts w:ascii="Arial" w:hAnsi="Arial" w:cs="Arial" w:hint="eastAsia"/>
+        </w:rPr>
+        <w:t>“</w:t>
+      </w:r>
+      <w:r>
+        <w:rPr>
+          <w:rFonts w:ascii="Arial" w:hAnsi="Arial" w:cs="Arial" w:hint="eastAsia"/>
+        </w:rPr>
+        <w:t>Submit Request</w:t>
+      </w:r>
+      <w:r>
+        <w:rPr>
+          <w:rFonts w:ascii="Arial" w:hAnsi="Arial" w:cs="Arial" w:hint="eastAsia"/>
+        </w:rPr>
+        <w:t>”</w:t>
+      </w:r>
+      <w:r>
+        <w:rPr>
+          <w:rFonts w:ascii="Arial" w:hAnsi="Arial" w:cs="Arial" w:hint="eastAsia"/>
+        </w:rPr>
+        <w:t xml:space="preserve"> button.  The system checks the user id against the records in the database and if the user id exists the system updates the user record with a random password and sends out an email to the address in the database with the random password.  Johann checks his email and sees an email from Sunshine Online Car Dealer Inc. with the new password information.  Johann proceeds to login with his new password and updates his password once logged in by clicking on </w:t>
+      </w:r>
+      <w:r>
+        <w:rPr>
+          <w:rFonts w:ascii="Arial" w:hAnsi="Arial" w:cs="Arial" w:hint="eastAsia"/>
+        </w:rPr>
+        <w:t>“</w:t>
+      </w:r>
+      <w:r>
+        <w:rPr>
+          <w:rFonts w:ascii="Arial" w:hAnsi="Arial" w:cs="Arial" w:hint="eastAsia"/>
+        </w:rPr>
+        <w:t>Update Profile</w:t>
+      </w:r>
+      <w:r>
+        <w:rPr>
+          <w:rFonts w:ascii="Arial" w:hAnsi="Arial" w:cs="Arial" w:hint="eastAsia"/>
+        </w:rPr>
+        <w:t>”</w:t>
+      </w:r>
+      <w:r>
+        <w:rPr>
+          <w:rFonts w:ascii="Arial" w:hAnsi="Arial" w:cs="Arial" w:hint="eastAsia"/>
+        </w:rPr>
+        <w:t xml:space="preserve"> on the upper right hand corner of the page.</w:t>
+      </w:r>
+    </w:p>
+    <w:p>
+      <w:pPr>
+        <w:ind w:left="720"/>
+        <w:rPr>
+          <w:rFonts w:ascii="Arial" w:hAnsi="Arial" w:cs="Arial"/>
+        </w:rPr>
+      </w:pPr>
+    </w:p>
+    <w:p>
+      <w:pPr>
+        <w:ind w:left="720"/>
+        <w:rPr>
+          <w:rFonts w:ascii="Arial" w:hAnsi="Arial" w:cs="Arial"/>
+        </w:rPr>
+      </w:pPr>
+    </w:p>
+    <w:p>
+      <w:pPr>
+        <w:ind w:left="720"/>
+        <w:rPr>
+          <w:rFonts w:ascii="Arial" w:hAnsi="Arial" w:cs="Arial"/>
+        </w:rPr>
+      </w:pPr>
+    </w:p>
+    <w:p>
+      <w:pPr>
+        <w:ind w:left="720"/>
+        <w:rPr>
+          <w:rFonts w:ascii="Arial" w:hAnsi="Arial" w:cs="Arial"/>
+        </w:rPr>
+      </w:pPr>
+    </w:p>
+    <w:p>
+      <w:pPr>
+        <w:ind w:left="720"/>
+        <w:rPr>
+          <w:rFonts w:ascii="Arial" w:hAnsi="Arial" w:cs="Arial"/>
+        </w:rPr>
+      </w:pPr>
+    </w:p>
+    <w:p>
+      <w:pPr>
+        <w:ind w:left="720"/>
+        <w:rPr>
+          <w:rFonts w:ascii="Arial" w:hAnsi="Arial" w:cs="Arial"/>
+        </w:rPr>
+      </w:pPr>
+    </w:p>
+    <w:p>
+      <w:pPr>
+        <w:rPr>
+          <w:rFonts w:ascii="Arial" w:hAnsi="Arial" w:cs="Arial"/>
+        </w:rPr>
+      </w:pPr>
+    </w:p>
+    <w:p>
+      <w:pPr>
+        <w:pStyle w:val="Heading3"/>
+        <w:rPr>
+          <w:rFonts w:ascii="Arial" w:hAnsi="Arial" w:cs="Arial"/>
+        </w:rPr>
+      </w:pPr>
+      <w:r>
+        <w:rPr>
+          <w:rFonts w:ascii="Arial" w:hAnsi="Arial" w:cs="Arial"/>
         </w:rPr>
         <w:lastRenderedPageBreak/>
-        <w:t>Scenario 11</w:t>
-      </w:r>
-      <w:r>
-        <w:rPr>
-          <w:rFonts w:ascii="Arial" w:hAnsi="Arial" w:cs="Arial"/>
-          <w:b/>
-        </w:rPr>
-        <w:t>: Reset forgotten password</w:t>
-      </w:r>
-    </w:p>
-    <w:p>
-      <w:pPr>
-        <w:ind w:left="720"/>
-        <w:rPr>
-          <w:rFonts w:ascii="Arial" w:hAnsi="Arial" w:cs="Arial"/>
-        </w:rPr>
-      </w:pPr>
-      <w:r>
-        <w:rPr>
-          <w:rFonts w:ascii="Arial" w:hAnsi="Arial" w:cs="Arial" w:hint="eastAsia"/>
-        </w:rPr>
-        <w:t xml:space="preserve">Johann is a regular registered user in the Sunshine Online Car Dealer website.  Johann has forgotten his password so he goes to the Sunshine Online Car Dealer website home page and clicks on Login/Register.  At the Login/Register page, Johann clicks on the </w:t>
-      </w:r>
-      <w:r>
-        <w:rPr>
-          <w:rFonts w:ascii="Arial" w:hAnsi="Arial" w:cs="Arial" w:hint="eastAsia"/>
-        </w:rPr>
-        <w:t>“</w:t>
-      </w:r>
-      <w:r>
-        <w:rPr>
-          <w:rFonts w:ascii="Arial" w:hAnsi="Arial" w:cs="Arial" w:hint="eastAsia"/>
-        </w:rPr>
-        <w:t>Forgot Password</w:t>
-      </w:r>
-      <w:r>
-        <w:rPr>
-          <w:rFonts w:ascii="Arial" w:hAnsi="Arial" w:cs="Arial" w:hint="eastAsia"/>
-        </w:rPr>
-        <w:t>”</w:t>
-      </w:r>
-      <w:r>
-        <w:rPr>
-          <w:rFonts w:ascii="Arial" w:hAnsi="Arial" w:cs="Arial" w:hint="eastAsia"/>
-        </w:rPr>
-        <w:t xml:space="preserve"> link.  The </w:t>
-      </w:r>
-      <w:r>
-        <w:rPr>
-          <w:rFonts w:ascii="Arial" w:hAnsi="Arial" w:cs="Arial"/>
-        </w:rPr>
-        <w:t>systems display</w:t>
-      </w:r>
-      <w:r>
-        <w:rPr>
-          <w:rFonts w:ascii="Arial" w:hAnsi="Arial" w:cs="Arial" w:hint="eastAsia"/>
-        </w:rPr>
-        <w:t xml:space="preserve"> to Johann the Forgot Password web page where he can enter his email user id which is the email he registered with and then clicks </w:t>
-      </w:r>
-      <w:r>
-        <w:rPr>
-          <w:rFonts w:ascii="Arial" w:hAnsi="Arial" w:cs="Arial" w:hint="eastAsia"/>
-        </w:rPr>
-        <w:t>“</w:t>
-      </w:r>
-      <w:r>
-        <w:rPr>
-          <w:rFonts w:ascii="Arial" w:hAnsi="Arial" w:cs="Arial" w:hint="eastAsia"/>
-        </w:rPr>
-        <w:t>Submit Request</w:t>
-      </w:r>
-      <w:r>
-        <w:rPr>
-          <w:rFonts w:ascii="Arial" w:hAnsi="Arial" w:cs="Arial" w:hint="eastAsia"/>
-        </w:rPr>
-        <w:t>”</w:t>
-      </w:r>
-      <w:r>
-        <w:rPr>
-          <w:rFonts w:ascii="Arial" w:hAnsi="Arial" w:cs="Arial" w:hint="eastAsia"/>
-        </w:rPr>
-        <w:t xml:space="preserve"> button.  The system checks the user id against the records in the database and if the user id exists the system updates the user record with a random password and sends out an email to the address in the database with the random password.  Johann checks his email and sees an email from Sunshine Online Car Dealer Inc. with the new password information.  Johann proceeds to login with his new password and updates his password once logged in by clicking on </w:t>
-      </w:r>
-      <w:r>
-        <w:rPr>
-          <w:rFonts w:ascii="Arial" w:hAnsi="Arial" w:cs="Arial" w:hint="eastAsia"/>
-        </w:rPr>
-        <w:t>“</w:t>
-      </w:r>
-      <w:r>
-        <w:rPr>
-          <w:rFonts w:ascii="Arial" w:hAnsi="Arial" w:cs="Arial" w:hint="eastAsia"/>
-        </w:rPr>
-        <w:t>Update Profile</w:t>
-      </w:r>
-      <w:r>
-        <w:rPr>
-          <w:rFonts w:ascii="Arial" w:hAnsi="Arial" w:cs="Arial" w:hint="eastAsia"/>
-        </w:rPr>
-        <w:t>”</w:t>
-      </w:r>
-      <w:r>
-        <w:rPr>
-          <w:rFonts w:ascii="Arial" w:hAnsi="Arial" w:cs="Arial" w:hint="eastAsia"/>
-        </w:rPr>
-        <w:t xml:space="preserve"> on the upper right hand corner of the page.</w:t>
-      </w:r>
-    </w:p>
-    <w:p>
-      <w:pPr>
-        <w:rPr>
-          <w:rFonts w:ascii="Arial" w:hAnsi="Arial" w:cs="Arial"/>
-        </w:rPr>
-      </w:pPr>
-    </w:p>
-    <w:p>
-      <w:pPr>
-        <w:pStyle w:val="Heading3"/>
-        <w:rPr>
-          <w:rFonts w:ascii="Arial" w:hAnsi="Arial" w:cs="Arial"/>
-        </w:rPr>
-      </w:pPr>
-      <w:r>
-        <w:rPr>
-          <w:rFonts w:ascii="Arial" w:hAnsi="Arial" w:cs="Arial"/>
-        </w:rPr>
         <w:tab/>
       </w:r>
-      <w:bookmarkStart w:id="10" w:name="_Toc380497023"/>
+      <w:bookmarkStart w:id="9" w:name="_Toc380498039"/>
       <w:r>
         <w:rPr>
           <w:rFonts w:ascii="Arial" w:hAnsi="Arial" w:cs="Arial"/>
         </w:rPr>
         <w:t>3.5.2 Use case model</w:t>
       </w:r>
-      <w:bookmarkEnd w:id="10"/>
+      <w:bookmarkEnd w:id="9"/>
     </w:p>
     <w:p>
       <w:pPr>
@@ -3485,6 +3625,17 @@
           <w:rFonts w:ascii="Arial" w:hAnsi="Arial" w:cs="Arial"/>
         </w:rPr>
         <w:tab/>
+      </w:r>
+      <w:r>
+        <w:rPr>
+          <w:rFonts w:ascii="Arial" w:hAnsi="Arial" w:cs="Arial"/>
+        </w:rPr>
+        <w:tab/>
+      </w:r>
+      <w:r>
+        <w:rPr>
+          <w:rFonts w:ascii="Arial" w:hAnsi="Arial" w:cs="Arial"/>
+        </w:rPr>
         <w:t xml:space="preserve">3.5.2.1 </w:t>
       </w:r>
       <w:r>
@@ -3568,8 +3719,24 @@
         <w:rPr>
           <w:rFonts w:ascii="Arial" w:hAnsi="Arial" w:cs="Arial"/>
         </w:rPr>
-        <w:lastRenderedPageBreak/>
         <w:tab/>
+      </w:r>
+      <w:r>
+        <w:rPr>
+          <w:rFonts w:ascii="Arial" w:hAnsi="Arial" w:cs="Arial"/>
+        </w:rPr>
+        <w:tab/>
+      </w:r>
+      <w:r>
+        <w:rPr>
+          <w:rFonts w:ascii="Arial" w:hAnsi="Arial" w:cs="Arial"/>
+        </w:rPr>
+        <w:tab/>
+      </w:r>
+      <w:r>
+        <w:rPr>
+          <w:rFonts w:ascii="Arial" w:hAnsi="Arial" w:cs="Arial"/>
+        </w:rPr>
         <w:t xml:space="preserve">3.5.2.2 </w:t>
       </w:r>
       <w:r>
@@ -3788,6 +3955,7 @@
         <w:rPr>
           <w:rFonts w:ascii="Arial" w:hAnsi="Arial" w:cs="Arial"/>
         </w:rPr>
+        <w:lastRenderedPageBreak/>
         <w:t>Sunshine Online Car Dealer System match username/password entered with list of stored users/admin.</w:t>
       </w:r>
     </w:p>
@@ -4054,14 +4222,7 @@
         <w:rPr>
           <w:rFonts w:ascii="Arial" w:hAnsi="Arial" w:cs="Arial"/>
         </w:rPr>
-        <w:t xml:space="preserve">User must be at a web page of Sunshine Online Car Dealer System </w:t>
-      </w:r>
-      <w:r>
-        <w:rPr>
-          <w:rFonts w:ascii="Arial" w:hAnsi="Arial" w:cs="Arial"/>
-        </w:rPr>
-        <w:lastRenderedPageBreak/>
-        <w:t>displaying a list of cars.</w:t>
+        <w:t>User must be at a web page of Sunshine Online Car Dealer System displaying a list of cars.</w:t>
       </w:r>
     </w:p>
     <w:p>
@@ -4262,6 +4423,7 @@
         <w:rPr>
           <w:rFonts w:ascii="Arial" w:hAnsi="Arial" w:cs="Arial"/>
         </w:rPr>
+        <w:lastRenderedPageBreak/>
         <w:t>Cancel</w:t>
       </w:r>
     </w:p>
@@ -4572,7 +4734,6 @@
         <w:rPr>
           <w:rFonts w:ascii="Arial" w:hAnsi="Arial" w:cs="Arial"/>
         </w:rPr>
-        <w:lastRenderedPageBreak/>
         <w:t>Cancel</w:t>
       </w:r>
     </w:p>
@@ -4784,6 +4945,7 @@
         <w:rPr>
           <w:rFonts w:ascii="Arial" w:hAnsi="Arial" w:cs="Arial"/>
         </w:rPr>
+        <w:lastRenderedPageBreak/>
         <w:t>Enter the information of the new admin that needs to be added</w:t>
       </w:r>
     </w:p>
@@ -5094,7 +5256,6 @@
         <w:rPr>
           <w:rFonts w:ascii="Arial" w:hAnsi="Arial" w:cs="Arial"/>
         </w:rPr>
-        <w:lastRenderedPageBreak/>
         <w:t>Submit to update the user’s  information</w:t>
       </w:r>
     </w:p>
@@ -5304,6 +5465,7 @@
         <w:rPr>
           <w:rFonts w:ascii="Arial" w:hAnsi="Arial" w:cs="Arial"/>
         </w:rPr>
+        <w:lastRenderedPageBreak/>
         <w:t>On the page with the “Add A Car” function</w:t>
       </w:r>
     </w:p>
@@ -5641,7 +5803,6 @@
         <w:rPr>
           <w:rFonts w:ascii="Arial" w:hAnsi="Arial" w:cs="Arial"/>
         </w:rPr>
-        <w:lastRenderedPageBreak/>
         <w:t xml:space="preserve">Event Flow: </w:t>
       </w:r>
     </w:p>
@@ -5744,7 +5905,21 @@
         <w:rPr>
           <w:rFonts w:ascii="Arial" w:hAnsi="Arial" w:cs="Arial"/>
         </w:rPr>
-        <w:t>Exit Condition: The selected user is removedfrom the system.</w:t>
+        <w:t xml:space="preserve">Exit Condition: The selected user is </w:t>
+      </w:r>
+      <w:proofErr w:type="spellStart"/>
+      <w:r>
+        <w:rPr>
+          <w:rFonts w:ascii="Arial" w:hAnsi="Arial" w:cs="Arial"/>
+        </w:rPr>
+        <w:t>removedfrom</w:t>
+      </w:r>
+      <w:proofErr w:type="spellEnd"/>
+      <w:r>
+        <w:rPr>
+          <w:rFonts w:ascii="Arial" w:hAnsi="Arial" w:cs="Arial"/>
+        </w:rPr>
+        <w:t xml:space="preserve"> the system.</w:t>
       </w:r>
     </w:p>
     <w:p>
@@ -5803,11 +5978,39 @@
           <w:b/>
         </w:rPr>
       </w:pPr>
-      <w:r>
-        <w:rPr>
-          <w:rFonts w:ascii="Arial" w:hAnsi="Arial" w:cs="Arial"/>
-          <w:b/>
-        </w:rPr>
+    </w:p>
+    <w:p>
+      <w:pPr>
+        <w:pStyle w:val="NoSpacing"/>
+        <w:rPr>
+          <w:rFonts w:ascii="Arial" w:hAnsi="Arial" w:cs="Arial"/>
+          <w:b/>
+        </w:rPr>
+      </w:pPr>
+    </w:p>
+    <w:p>
+      <w:pPr>
+        <w:pStyle w:val="NoSpacing"/>
+        <w:rPr>
+          <w:rFonts w:ascii="Arial" w:hAnsi="Arial" w:cs="Arial"/>
+          <w:b/>
+        </w:rPr>
+      </w:pPr>
+    </w:p>
+    <w:p>
+      <w:pPr>
+        <w:pStyle w:val="NoSpacing"/>
+        <w:rPr>
+          <w:rFonts w:ascii="Arial" w:hAnsi="Arial" w:cs="Arial"/>
+          <w:b/>
+        </w:rPr>
+      </w:pPr>
+      <w:r>
+        <w:rPr>
+          <w:rFonts w:ascii="Arial" w:hAnsi="Arial" w:cs="Arial"/>
+          <w:b/>
+        </w:rPr>
+        <w:lastRenderedPageBreak/>
         <w:t>Use Case 8</w:t>
       </w:r>
     </w:p>
@@ -6166,14 +6369,7 @@
         <w:rPr>
           <w:rFonts w:ascii="Arial" w:hAnsi="Arial" w:cs="Arial"/>
         </w:rPr>
-        <w:t xml:space="preserve">User must be at the registration web page of Sunshine Online Car Dealer </w:t>
-      </w:r>
-      <w:r>
-        <w:rPr>
-          <w:rFonts w:ascii="Arial" w:hAnsi="Arial" w:cs="Arial"/>
-        </w:rPr>
-        <w:lastRenderedPageBreak/>
-        <w:t>System.</w:t>
+        <w:t>User must be at the registration web page of Sunshine Online Car Dealer System.</w:t>
       </w:r>
     </w:p>
     <w:p>
@@ -6371,6 +6567,7 @@
         <w:rPr>
           <w:rFonts w:ascii="Arial" w:hAnsi="Arial" w:cs="Arial"/>
         </w:rPr>
+        <w:lastRenderedPageBreak/>
         <w:t xml:space="preserve">Exceptions: </w:t>
       </w:r>
     </w:p>
@@ -6689,7 +6886,6 @@
           <w:rFonts w:ascii="Arial" w:hAnsi="Arial" w:cs="Arial"/>
           <w:b/>
         </w:rPr>
-        <w:lastRenderedPageBreak/>
         <w:t>Use Case 11</w:t>
       </w:r>
     </w:p>
@@ -6915,6 +7111,7 @@
         <w:rPr>
           <w:rFonts w:ascii="Arial" w:hAnsi="Arial" w:cs="Arial"/>
         </w:rPr>
+        <w:lastRenderedPageBreak/>
         <w:t>Then the system sent an email with a random password for his/her account.</w:t>
       </w:r>
     </w:p>
@@ -7051,33 +7248,27 @@
         </w:rPr>
         <w:tab/>
       </w:r>
+      <w:bookmarkStart w:id="10" w:name="_Toc380498040"/>
+      <w:r>
+        <w:rPr>
+          <w:rFonts w:ascii="Arial" w:hAnsi="Arial" w:cs="Arial"/>
+        </w:rPr>
+        <w:t>3.5.3 Object model</w:t>
+      </w:r>
+      <w:bookmarkEnd w:id="10"/>
+    </w:p>
+    <w:p>
+      <w:pPr>
+        <w:rPr>
+          <w:rFonts w:ascii="Arial" w:hAnsi="Arial" w:cs="Arial"/>
+        </w:rPr>
+      </w:pPr>
       <w:r>
         <w:rPr>
           <w:rFonts w:ascii="Arial" w:hAnsi="Arial" w:cs="Arial"/>
         </w:rPr>
         <w:tab/>
       </w:r>
-      <w:bookmarkStart w:id="11" w:name="_Toc380497024"/>
-      <w:r>
-        <w:rPr>
-          <w:rFonts w:ascii="Arial" w:hAnsi="Arial" w:cs="Arial"/>
-        </w:rPr>
-        <w:t>3.5.3 Object model</w:t>
-      </w:r>
-      <w:bookmarkEnd w:id="11"/>
-    </w:p>
-    <w:p>
-      <w:pPr>
-        <w:rPr>
-          <w:rFonts w:ascii="Arial" w:hAnsi="Arial" w:cs="Arial"/>
-        </w:rPr>
-      </w:pPr>
-      <w:r>
-        <w:rPr>
-          <w:rFonts w:ascii="Arial" w:hAnsi="Arial" w:cs="Arial"/>
-        </w:rPr>
-        <w:tab/>
-      </w:r>
     </w:p>
     <w:p>
       <w:pPr>
@@ -7118,7 +7309,6 @@
         <w:rPr>
           <w:rFonts w:ascii="Arial" w:hAnsi="Arial" w:cs="Arial"/>
         </w:rPr>
-        <w:lastRenderedPageBreak/>
         <w:t>The Sunshine Online Car System will contain the following classes:</w:t>
       </w:r>
     </w:p>
@@ -7408,7 +7598,14 @@
         <w:rPr>
           <w:rFonts w:ascii="Arial" w:hAnsi="Arial" w:cs="Arial"/>
         </w:rPr>
-        <w:t xml:space="preserve"> will be our system principal class. It will be responsible for providing searches to users and guest or allow guests to register in the scheme. The </w:t>
+        <w:t xml:space="preserve"> will be our system principal class. It will be responsible for providing searches to users and guest or allow guests to register in the scheme. </w:t>
+      </w:r>
+      <w:r>
+        <w:rPr>
+          <w:rFonts w:ascii="Arial" w:hAnsi="Arial" w:cs="Arial"/>
+        </w:rPr>
+        <w:lastRenderedPageBreak/>
+        <w:t xml:space="preserve">The </w:t>
       </w:r>
       <w:r>
         <w:rPr>
@@ -7509,18 +7706,17 @@
         <w:rPr>
           <w:rFonts w:ascii="Arial" w:hAnsi="Arial" w:cs="Arial"/>
         </w:rPr>
-        <w:t xml:space="preserve"> will contain one </w:t>
-      </w:r>
-      <w:r>
-        <w:rPr>
-          <w:rFonts w:ascii="Arial" w:hAnsi="Arial" w:cs="Arial"/>
-        </w:rPr>
-        <w:t xml:space="preserve"> </w:t>
-      </w:r>
-      <w:r>
-        <w:rPr>
-          <w:rFonts w:ascii="Arial" w:hAnsi="Arial" w:cs="Arial"/>
-          <w:b/>
+        <w:t xml:space="preserve"> will contain </w:t>
+      </w:r>
+      <w:r>
+        <w:rPr>
+          <w:rFonts w:ascii="Arial" w:hAnsi="Arial" w:cs="Arial"/>
+        </w:rPr>
+        <w:t xml:space="preserve">one </w:t>
+      </w:r>
+      <w:r>
+        <w:rPr>
+          <w:rFonts w:ascii="Arial" w:hAnsi="Arial" w:cs="Arial"/>
         </w:rPr>
         <w:t>Inventory</w:t>
       </w:r>
@@ -7692,7 +7888,6 @@
           <w:noProof/>
           <w:lang w:bidi="ar-SA"/>
         </w:rPr>
-        <w:lastRenderedPageBreak/>
         <w:drawing>
           <wp:inline distT="0" distB="0" distL="0" distR="0" wp14:anchorId="61FD87C0" wp14:editId="564DB261">
             <wp:extent cx="2533650" cy="2752725"/>
@@ -7757,11 +7952,21 @@
           <w:b/>
         </w:rPr>
       </w:pPr>
-      <w:r>
-        <w:rPr>
-          <w:rFonts w:ascii="Arial" w:hAnsi="Arial" w:cs="Arial"/>
-          <w:b/>
-        </w:rPr>
+    </w:p>
+    <w:p>
+      <w:pPr>
+        <w:ind w:left="720"/>
+        <w:rPr>
+          <w:rFonts w:ascii="Arial" w:hAnsi="Arial" w:cs="Arial"/>
+          <w:b/>
+        </w:rPr>
+      </w:pPr>
+      <w:r>
+        <w:rPr>
+          <w:rFonts w:ascii="Arial" w:hAnsi="Arial" w:cs="Arial"/>
+          <w:b/>
+        </w:rPr>
+        <w:lastRenderedPageBreak/>
         <w:t>Admin User</w:t>
       </w:r>
     </w:p>
@@ -7941,7 +8146,6 @@
         <w:rPr>
           <w:rFonts w:ascii="Arial" w:hAnsi="Arial" w:cs="Arial"/>
         </w:rPr>
-        <w:lastRenderedPageBreak/>
         <w:t xml:space="preserve">The Regular User class will be distinctive because it will contain an attribute of class Credit Card. It will be constrained that at least one Credit Card is associated with the Regular User, but there will be no maximum in the quantity of this object for the Regular User class. The User will have full access and control over his/her Credit Card objects, being able to add, edit or remove them at any time. </w:t>
       </w:r>
     </w:p>
@@ -7972,6 +8176,7 @@
           <w:noProof/>
           <w:lang w:bidi="ar-SA"/>
         </w:rPr>
+        <w:lastRenderedPageBreak/>
         <w:drawing>
           <wp:inline distT="0" distB="0" distL="0" distR="0" wp14:anchorId="386D1DB6" wp14:editId="4D19B34C">
             <wp:extent cx="2695575" cy="2314575"/>
@@ -8187,6 +8392,7 @@
           <w:noProof/>
           <w:lang w:bidi="ar-SA"/>
         </w:rPr>
+        <w:lastRenderedPageBreak/>
         <w:drawing>
           <wp:inline distT="0" distB="0" distL="0" distR="0" wp14:anchorId="68BF2C71" wp14:editId="0918CA83">
             <wp:extent cx="2085975" cy="3048000"/>
@@ -8364,22 +8570,28 @@
           <w:rFonts w:ascii="Arial" w:hAnsi="Arial" w:cs="Arial"/>
           <w:b/>
         </w:rPr>
+        <w:t>Credit Card Class</w:t>
+      </w:r>
+    </w:p>
+    <w:p>
+      <w:pPr>
+        <w:ind w:left="720"/>
+        <w:rPr>
+          <w:rFonts w:ascii="Arial" w:hAnsi="Arial" w:cs="Arial"/>
+        </w:rPr>
+      </w:pPr>
+      <w:r>
+        <w:rPr>
+          <w:rFonts w:ascii="Arial" w:hAnsi="Arial" w:cs="Arial"/>
+        </w:rPr>
+        <w:t xml:space="preserve">The Credit Card class attributes are the name of the person in that Credit Card class, the Credit Card number, expiration date, security code and the type. This class will always be an attribute of the Regular User class and never instantiated from other </w:t>
+      </w:r>
+      <w:r>
+        <w:rPr>
+          <w:rFonts w:ascii="Arial" w:hAnsi="Arial" w:cs="Arial"/>
+        </w:rPr>
         <w:lastRenderedPageBreak/>
-        <w:t>Credit Card Class</w:t>
-      </w:r>
-    </w:p>
-    <w:p>
-      <w:pPr>
-        <w:ind w:left="720"/>
-        <w:rPr>
-          <w:rFonts w:ascii="Arial" w:hAnsi="Arial" w:cs="Arial"/>
-        </w:rPr>
-      </w:pPr>
-      <w:r>
-        <w:rPr>
-          <w:rFonts w:ascii="Arial" w:hAnsi="Arial" w:cs="Arial"/>
-        </w:rPr>
-        <w:t>The Credit Card class attributes are the name of the person in that Credit Card class, the Credit Card number, expiration date, security code and the type. This class will always be an attribute of the Regular User class and never instantiated from other class</w:t>
+        <w:t>class</w:t>
       </w:r>
       <w:r>
         <w:rPr>
@@ -8567,13 +8779,6 @@
     </w:p>
     <w:p>
       <w:pPr>
-        <w:rPr>
-          <w:rFonts w:ascii="Arial" w:hAnsi="Arial" w:cs="Arial"/>
-        </w:rPr>
-      </w:pPr>
-    </w:p>
-    <w:p>
-      <w:pPr>
         <w:pStyle w:val="Heading4"/>
         <w:rPr>
           <w:rFonts w:ascii="Arial" w:hAnsi="Arial" w:cs="Arial"/>
@@ -8583,6 +8788,7 @@
         <w:rPr>
           <w:rFonts w:ascii="Arial" w:hAnsi="Arial" w:cs="Arial"/>
         </w:rPr>
+        <w:lastRenderedPageBreak/>
         <w:tab/>
       </w:r>
       <w:r>
@@ -8590,16 +8796,7 @@
           <w:rFonts w:ascii="Arial" w:hAnsi="Arial" w:cs="Arial"/>
         </w:rPr>
         <w:tab/>
-        <w:t>3.5.3.1 Data dictionary</w:t>
-      </w:r>
-    </w:p>
-    <w:p>
-      <w:pPr>
-        <w:rPr>
-          <w:rFonts w:ascii="Arial" w:hAnsi="Arial" w:cs="Arial"/>
-          <w:color w:val="FF0000"/>
-        </w:rPr>
-      </w:pPr>
+      </w:r>
       <w:r>
         <w:rPr>
           <w:rFonts w:ascii="Arial" w:hAnsi="Arial" w:cs="Arial"/>
@@ -8610,70 +8807,8 @@
         <w:rPr>
           <w:rFonts w:ascii="Arial" w:hAnsi="Arial" w:cs="Arial"/>
         </w:rPr>
-        <w:tab/>
-      </w:r>
-      <w:r>
-        <w:rPr>
-          <w:rFonts w:ascii="Arial" w:hAnsi="Arial" w:cs="Arial"/>
-        </w:rPr>
-        <w:tab/>
-      </w:r>
-      <w:r>
-        <w:rPr>
-          <w:rFonts w:ascii="Arial" w:hAnsi="Arial" w:cs="Arial"/>
-          <w:color w:val="FF0000"/>
-        </w:rPr>
-        <w:t>(Roger)</w:t>
-      </w:r>
-    </w:p>
-    <w:p>
-      <w:pPr>
-        <w:rPr>
-          <w:rFonts w:ascii="Arial" w:hAnsi="Arial" w:cs="Arial"/>
-        </w:rPr>
-      </w:pPr>
-    </w:p>
-    <w:p>
-      <w:pPr>
-        <w:rPr>
-          <w:rFonts w:ascii="Arial" w:hAnsi="Arial" w:cs="Arial"/>
-        </w:rPr>
-      </w:pPr>
-    </w:p>
-    <w:p>
-      <w:pPr>
-        <w:rPr>
-          <w:rFonts w:ascii="Arial" w:hAnsi="Arial" w:cs="Arial"/>
-        </w:rPr>
-      </w:pPr>
-    </w:p>
-    <w:p>
-      <w:pPr>
-        <w:pStyle w:val="Heading4"/>
-        <w:rPr>
-          <w:rFonts w:ascii="Arial" w:hAnsi="Arial" w:cs="Arial"/>
-        </w:rPr>
-      </w:pPr>
-      <w:r>
-        <w:rPr>
-          <w:rFonts w:ascii="Arial" w:hAnsi="Arial" w:cs="Arial"/>
-        </w:rPr>
-        <w:tab/>
-      </w:r>
-      <w:r>
-        <w:rPr>
-          <w:rFonts w:ascii="Arial" w:hAnsi="Arial" w:cs="Arial"/>
-        </w:rPr>
-        <w:tab/>
-        <w:t>3.5.3.2 Class diagrams</w:t>
-      </w:r>
-    </w:p>
-    <w:p>
-      <w:pPr>
-        <w:rPr>
-          <w:rFonts w:ascii="Arial" w:hAnsi="Arial" w:cs="Arial"/>
-        </w:rPr>
-      </w:pPr>
+        <w:t>Class diagrams</w:t>
+      </w:r>
     </w:p>
     <w:p>
       <w:pPr>
@@ -8749,6 +8884,8 @@
         </w:rPr>
       </w:pPr>
     </w:p>
+    <w:p/>
+    <w:p/>
     <w:p>
       <w:pPr>
         <w:pStyle w:val="Heading3"/>
@@ -8760,22 +8897,17 @@
         <w:rPr>
           <w:rFonts w:ascii="Arial" w:hAnsi="Arial" w:cs="Arial"/>
         </w:rPr>
+        <w:lastRenderedPageBreak/>
         <w:tab/>
       </w:r>
-      <w:r>
-        <w:rPr>
-          <w:rFonts w:ascii="Arial" w:hAnsi="Arial" w:cs="Arial"/>
-        </w:rPr>
-        <w:tab/>
-      </w:r>
-      <w:bookmarkStart w:id="12" w:name="_Toc380497025"/>
+      <w:bookmarkStart w:id="11" w:name="_Toc380498041"/>
       <w:r>
         <w:rPr>
           <w:rFonts w:ascii="Arial" w:hAnsi="Arial" w:cs="Arial"/>
         </w:rPr>
         <w:t>3.5.4 Dynamic models</w:t>
       </w:r>
-      <w:bookmarkEnd w:id="12"/>
+      <w:bookmarkEnd w:id="11"/>
     </w:p>
     <w:p/>
     <w:p>
@@ -8783,18 +8915,18 @@
         <w:tabs>
           <w:tab w:val="clear" w:pos="709"/>
         </w:tabs>
-        <w:ind w:left="1440"/>
-        <w:rPr>
-          <w:rFonts w:ascii="Arial" w:hAnsi="Arial" w:cs="Arial"/>
-          <w:b/>
-        </w:rPr>
-      </w:pPr>
-      <w:r>
-        <w:rPr>
-          <w:rFonts w:ascii="Arial" w:hAnsi="Arial" w:cs="Arial"/>
-          <w:b/>
-        </w:rPr>
-        <w:t>Sequence Diagram 1.</w:t>
+        <w:ind w:firstLine="709"/>
+        <w:rPr>
+          <w:rFonts w:ascii="Arial" w:hAnsi="Arial" w:cs="Arial"/>
+          <w:b/>
+        </w:rPr>
+      </w:pPr>
+      <w:r>
+        <w:rPr>
+          <w:rFonts w:ascii="Arial" w:hAnsi="Arial" w:cs="Arial"/>
+          <w:b/>
+        </w:rPr>
+        <w:t>Sequence Diagram 1</w:t>
       </w:r>
     </w:p>
     <w:p>
@@ -8876,18 +9008,18 @@
         <w:tabs>
           <w:tab w:val="clear" w:pos="709"/>
         </w:tabs>
-        <w:ind w:left="1440"/>
-        <w:rPr>
-          <w:rFonts w:ascii="Arial" w:hAnsi="Arial" w:cs="Arial"/>
-          <w:b/>
-        </w:rPr>
-      </w:pPr>
-      <w:r>
-        <w:rPr>
-          <w:rFonts w:ascii="Arial" w:hAnsi="Arial" w:cs="Arial"/>
-          <w:b/>
-        </w:rPr>
-        <w:t>Sequence Diagram 2.</w:t>
+        <w:ind w:firstLine="720"/>
+        <w:rPr>
+          <w:rFonts w:ascii="Arial" w:hAnsi="Arial" w:cs="Arial"/>
+          <w:b/>
+        </w:rPr>
+      </w:pPr>
+      <w:r>
+        <w:rPr>
+          <w:rFonts w:ascii="Arial" w:hAnsi="Arial" w:cs="Arial"/>
+          <w:b/>
+        </w:rPr>
+        <w:t>Sequence Diagram 2</w:t>
       </w:r>
     </w:p>
     <w:p>
@@ -8985,18 +9117,18 @@
         <w:tabs>
           <w:tab w:val="clear" w:pos="709"/>
         </w:tabs>
-        <w:ind w:left="1440"/>
-        <w:rPr>
-          <w:rFonts w:ascii="Arial" w:hAnsi="Arial" w:cs="Arial"/>
-          <w:b/>
-        </w:rPr>
-      </w:pPr>
-      <w:r>
-        <w:rPr>
-          <w:rFonts w:ascii="Arial" w:hAnsi="Arial" w:cs="Arial"/>
-          <w:b/>
-        </w:rPr>
-        <w:t>Sequence Diagram 3.</w:t>
+        <w:ind w:firstLine="720"/>
+        <w:rPr>
+          <w:rFonts w:ascii="Arial" w:hAnsi="Arial" w:cs="Arial"/>
+          <w:b/>
+        </w:rPr>
+      </w:pPr>
+      <w:r>
+        <w:rPr>
+          <w:rFonts w:ascii="Arial" w:hAnsi="Arial" w:cs="Arial"/>
+          <w:b/>
+        </w:rPr>
+        <w:t>Sequence Diagram 3</w:t>
       </w:r>
     </w:p>
     <w:p>
@@ -9082,18 +9214,18 @@
         <w:tabs>
           <w:tab w:val="clear" w:pos="709"/>
         </w:tabs>
-        <w:ind w:left="1440"/>
-        <w:rPr>
-          <w:rFonts w:ascii="Arial" w:hAnsi="Arial" w:cs="Arial"/>
-          <w:b/>
-        </w:rPr>
-      </w:pPr>
-      <w:r>
-        <w:rPr>
-          <w:rFonts w:ascii="Arial" w:hAnsi="Arial" w:cs="Arial"/>
-          <w:b/>
-        </w:rPr>
-        <w:t>Sequence Diagram 4.</w:t>
+        <w:ind w:firstLine="720"/>
+        <w:rPr>
+          <w:rFonts w:ascii="Arial" w:hAnsi="Arial" w:cs="Arial"/>
+          <w:b/>
+        </w:rPr>
+      </w:pPr>
+      <w:r>
+        <w:rPr>
+          <w:rFonts w:ascii="Arial" w:hAnsi="Arial" w:cs="Arial"/>
+          <w:b/>
+        </w:rPr>
+        <w:t>Sequence Diagram 4</w:t>
       </w:r>
     </w:p>
     <w:p>
@@ -9177,7 +9309,19 @@
         <w:tabs>
           <w:tab w:val="clear" w:pos="709"/>
         </w:tabs>
-        <w:ind w:left="1440"/>
+        <w:ind w:firstLine="720"/>
+        <w:rPr>
+          <w:rFonts w:ascii="Arial" w:hAnsi="Arial" w:cs="Arial"/>
+          <w:b/>
+        </w:rPr>
+      </w:pPr>
+    </w:p>
+    <w:p>
+      <w:pPr>
+        <w:tabs>
+          <w:tab w:val="clear" w:pos="709"/>
+        </w:tabs>
+        <w:ind w:firstLine="720"/>
         <w:rPr>
           <w:rFonts w:ascii="Arial" w:hAnsi="Arial" w:cs="Arial"/>
           <w:b/>
@@ -9189,7 +9333,7 @@
           <w:b/>
         </w:rPr>
         <w:lastRenderedPageBreak/>
-        <w:t>Sequence Diagram 5.</w:t>
+        <w:t>Sequence Diagram 5</w:t>
       </w:r>
     </w:p>
     <w:p>
@@ -9275,18 +9419,18 @@
         <w:tabs>
           <w:tab w:val="clear" w:pos="709"/>
         </w:tabs>
-        <w:ind w:left="1440"/>
-        <w:rPr>
-          <w:rFonts w:ascii="Arial" w:hAnsi="Arial" w:cs="Arial"/>
-          <w:b/>
-        </w:rPr>
-      </w:pPr>
-      <w:r>
-        <w:rPr>
-          <w:rFonts w:ascii="Arial" w:hAnsi="Arial" w:cs="Arial"/>
-          <w:b/>
-        </w:rPr>
-        <w:t>Sequence Diagram 6.</w:t>
+        <w:ind w:firstLine="720"/>
+        <w:rPr>
+          <w:rFonts w:ascii="Arial" w:hAnsi="Arial" w:cs="Arial"/>
+          <w:b/>
+        </w:rPr>
+      </w:pPr>
+      <w:r>
+        <w:rPr>
+          <w:rFonts w:ascii="Arial" w:hAnsi="Arial" w:cs="Arial"/>
+          <w:b/>
+        </w:rPr>
+        <w:t>Sequence Diagram 6</w:t>
       </w:r>
     </w:p>
     <w:p>
@@ -9382,7 +9526,7 @@
         <w:tabs>
           <w:tab w:val="clear" w:pos="709"/>
         </w:tabs>
-        <w:ind w:left="1440"/>
+        <w:ind w:firstLine="720"/>
         <w:rPr>
           <w:rFonts w:ascii="Arial" w:hAnsi="Arial" w:cs="Arial"/>
           <w:b/>
@@ -9394,7 +9538,7 @@
           <w:b/>
         </w:rPr>
         <w:lastRenderedPageBreak/>
-        <w:t>Sequence Diagram 7.</w:t>
+        <w:t>Sequence Diagram 7</w:t>
       </w:r>
     </w:p>
     <w:p>
@@ -9480,19 +9624,21 @@
         <w:tabs>
           <w:tab w:val="clear" w:pos="709"/>
         </w:tabs>
-        <w:ind w:left="1440"/>
-        <w:rPr>
-          <w:rFonts w:ascii="Arial" w:hAnsi="Arial" w:cs="Arial"/>
-          <w:b/>
-        </w:rPr>
-      </w:pPr>
-      <w:r>
-        <w:rPr>
-          <w:rFonts w:ascii="Arial" w:hAnsi="Arial" w:cs="Arial"/>
-          <w:b/>
-        </w:rPr>
-        <w:t>Sequence Diagram 8.</w:t>
-      </w:r>
+        <w:ind w:firstLine="720"/>
+        <w:rPr>
+          <w:rFonts w:ascii="Arial" w:hAnsi="Arial" w:cs="Arial"/>
+          <w:b/>
+        </w:rPr>
+      </w:pPr>
+      <w:r>
+        <w:rPr>
+          <w:rFonts w:ascii="Arial" w:hAnsi="Arial" w:cs="Arial"/>
+          <w:b/>
+        </w:rPr>
+        <w:t>Sequence Diagram 8</w:t>
+      </w:r>
+      <w:bookmarkStart w:id="12" w:name="_GoBack"/>
+      <w:bookmarkEnd w:id="12"/>
     </w:p>
     <w:p>
       <w:pPr>
@@ -9511,7 +9657,7 @@
           <w:lang w:bidi="ar-SA"/>
         </w:rPr>
         <w:drawing>
-          <wp:inline distT="0" distB="0" distL="0" distR="0" wp14:anchorId="513B28BC" wp14:editId="65968A03">
+          <wp:inline distT="0" distB="0" distL="0" distR="0" wp14:anchorId="5E14DD2C" wp14:editId="6175D01A">
             <wp:extent cx="4580238" cy="3443416"/>
             <wp:effectExtent l="0" t="0" r="0" b="5080"/>
             <wp:docPr id="19" name="Picture 19" descr="C:\Users\acambas\Desktop\AddRemoveRecords.GIF"/>
@@ -9562,103 +9708,11 @@
     </w:p>
     <w:p>
       <w:pPr>
-        <w:tabs>
-          <w:tab w:val="clear" w:pos="709"/>
-        </w:tabs>
-        <w:ind w:left="1440"/>
-        <w:rPr>
-          <w:rFonts w:ascii="Arial" w:hAnsi="Arial" w:cs="Arial"/>
-        </w:rPr>
-      </w:pPr>
-    </w:p>
-    <w:p>
-      <w:pPr>
-        <w:pStyle w:val="Heading3"/>
-      </w:pPr>
-      <w:r>
-        <w:lastRenderedPageBreak/>
-        <w:tab/>
-      </w:r>
-      <w:r>
-        <w:tab/>
-      </w:r>
-      <w:bookmarkStart w:id="13" w:name="_Toc380497026"/>
-      <w:r>
-        <w:t>3.5.5 User interfa</w:t>
-      </w:r>
-      <w:r>
-        <w:t>c</w:t>
-      </w:r>
-      <w:r>
-        <w:t>e</w:t>
-      </w:r>
-      <w:bookmarkEnd w:id="13"/>
-    </w:p>
-    <w:p>
-      <w:pPr>
         <w:rPr>
           <w:rFonts w:ascii="Arial" w:hAnsi="Arial" w:cs="Arial"/>
           <w:color w:val="FF0000"/>
         </w:rPr>
       </w:pPr>
-      <w:r>
-        <w:rPr>
-          <w:rFonts w:ascii="Arial" w:hAnsi="Arial" w:cs="Arial"/>
-        </w:rPr>
-        <w:tab/>
-      </w:r>
-      <w:r>
-        <w:rPr>
-          <w:rFonts w:ascii="Arial" w:hAnsi="Arial" w:cs="Arial"/>
-          <w:color w:val="FF0000"/>
-        </w:rPr>
-        <w:t xml:space="preserve">(Roger)  </w:t>
-      </w:r>
-    </w:p>
-    <w:p>
-      <w:pPr>
-        <w:rPr>
-          <w:rFonts w:ascii="Arial" w:hAnsi="Arial" w:cs="Arial"/>
-        </w:rPr>
-      </w:pPr>
-    </w:p>
-    <w:p>
-      <w:pPr>
-        <w:rPr>
-          <w:rFonts w:ascii="Arial" w:hAnsi="Arial" w:cs="Arial"/>
-        </w:rPr>
-      </w:pPr>
-    </w:p>
-    <w:p>
-      <w:pPr>
-        <w:pStyle w:val="Heading1"/>
-        <w:rPr>
-          <w:rFonts w:ascii="Arial" w:hAnsi="Arial" w:cs="Arial"/>
-        </w:rPr>
-      </w:pPr>
-      <w:bookmarkStart w:id="14" w:name="_Toc380497027"/>
-      <w:r>
-        <w:rPr>
-          <w:rFonts w:ascii="Arial" w:hAnsi="Arial" w:cs="Arial"/>
-        </w:rPr>
-        <w:t>4. Glossary</w:t>
-      </w:r>
-      <w:bookmarkEnd w:id="14"/>
-    </w:p>
-    <w:p>
-      <w:pPr>
-        <w:rPr>
-          <w:rFonts w:ascii="Arial" w:hAnsi="Arial" w:cs="Arial"/>
-          <w:color w:val="FF0000"/>
-        </w:rPr>
-      </w:pPr>
-      <w:r>
-        <w:rPr>
-          <w:rFonts w:ascii="Arial" w:hAnsi="Arial" w:cs="Arial"/>
-          <w:color w:val="FF0000"/>
-        </w:rPr>
-        <w:t>Yang (Terminology)</w:t>
-      </w:r>
     </w:p>
     <w:sectPr>
       <w:footerReference w:type="default" r:id="rId34"/>
@@ -9730,7 +9784,7 @@
           <w:rPr>
             <w:noProof/>
           </w:rPr>
-          <w:t>2</w:t>
+          <w:t>25</w:t>
         </w:r>
         <w:r>
           <w:rPr>
@@ -12563,7 +12617,7 @@
 </file>
 
 <file path=customXml/itemProps1.xml><?xml version="1.0" encoding="utf-8"?>
-<ds:datastoreItem xmlns:ds="http://schemas.openxmlformats.org/officeDocument/2006/customXml" ds:itemID="{CB59C5BF-9C2F-490E-8F3D-CB6A4D346333}">
+<ds:datastoreItem xmlns:ds="http://schemas.openxmlformats.org/officeDocument/2006/customXml" ds:itemID="{58D3EC8C-2A1A-4212-80C1-19C8232E7279}">
   <ds:schemaRefs>
     <ds:schemaRef ds:uri="http://schemas.openxmlformats.org/officeDocument/2006/bibliography"/>
   </ds:schemaRefs>

</xml_diff>